<commit_message>
rsa encrypter now encrypts!
</commit_message>
<xml_diff>
--- a/Assembly/resources/arm cheatsheet.docx
+++ b/Assembly/resources/arm cheatsheet.docx
@@ -1,6 +1,6 @@
 
 <file path=word/document.xml><?xml version="1.0" encoding="utf-8"?>
-<w:document xmlns:wpc="http://schemas.microsoft.com/office/word/2010/wordprocessingCanvas" xmlns:mc="http://schemas.openxmlformats.org/markup-compatibility/2006" xmlns:o="urn:schemas-microsoft-com:office:office" xmlns:r="http://schemas.openxmlformats.org/officeDocument/2006/relationships" xmlns:m="http://schemas.openxmlformats.org/officeDocument/2006/math" xmlns:v="urn:schemas-microsoft-com:vml" xmlns:wp14="http://schemas.microsoft.com/office/word/2010/wordprocessingDrawing" xmlns:wp="http://schemas.openxmlformats.org/drawingml/2006/wordprocessingDrawing" xmlns:w10="urn:schemas-microsoft-com:office:word" xmlns:w="http://schemas.openxmlformats.org/wordprocessingml/2006/main" xmlns:w14="http://schemas.microsoft.com/office/word/2010/wordml" xmlns:wpg="http://schemas.microsoft.com/office/word/2010/wordprocessingGroup" xmlns:wpi="http://schemas.microsoft.com/office/word/2010/wordprocessingInk" xmlns:wne="http://schemas.microsoft.com/office/word/2006/wordml" xmlns:wps="http://schemas.microsoft.com/office/word/2010/wordprocessingShape" mc:Ignorable="w14 wp14">
+<w:document xmlns:ve="http://schemas.openxmlformats.org/markup-compatibility/2006" xmlns:o="urn:schemas-microsoft-com:office:office" xmlns:r="http://schemas.openxmlformats.org/officeDocument/2006/relationships" xmlns:m="http://schemas.openxmlformats.org/officeDocument/2006/math" xmlns:v="urn:schemas-microsoft-com:vml" xmlns:wp="http://schemas.openxmlformats.org/drawingml/2006/wordprocessingDrawing" xmlns:w10="urn:schemas-microsoft-com:office:word" xmlns:w="http://schemas.openxmlformats.org/wordprocessingml/2006/main" xmlns:wne="http://schemas.microsoft.com/office/word/2006/wordml">
   <w:body>
     <w:p>
       <w:pPr>
@@ -425,13 +425,7 @@
         <w:rPr>
           <w:rFonts w:cs="Courier New"/>
         </w:rPr>
-        <w:t>Assign the number 11 to register</w:t>
-      </w:r>
-      <w:r>
-        <w:rPr>
-          <w:rFonts w:cs="Courier New"/>
-        </w:rPr>
-        <w:t xml:space="preserve"> 0.</w:t>
+        <w:t>Assign the number 11 to register 0.</w:t>
       </w:r>
     </w:p>
     <w:p>
@@ -620,13 +614,7 @@
         <w:rPr>
           <w:rFonts w:cs="Courier New"/>
         </w:rPr>
-        <w:t>Subtract the number 1 from t</w:t>
-      </w:r>
-      <w:r>
-        <w:rPr>
-          <w:rFonts w:cs="Courier New"/>
-        </w:rPr>
-        <w:t>he number stored in register 0. Store the result in register 2.</w:t>
+        <w:t>Subtract the number 1 from the number stored in register 0. Store the result in register 2.</w:t>
       </w:r>
     </w:p>
     <w:p>
@@ -655,116 +643,41 @@
           <w:sz w:val="28"/>
           <w:szCs w:val="28"/>
         </w:rPr>
-        <w:t>LDR</w:t>
-      </w:r>
-    </w:p>
-    <w:p>
-      <w:pPr>
-        <w:rPr>
-          <w:rFonts w:cs="Courier New"/>
-        </w:rPr>
-      </w:pPr>
-      <w:r>
-        <w:rPr>
-          <w:rFonts w:cs="Courier New"/>
-        </w:rPr>
-        <w:t>Loads the value stored in a main memory location (RAM) into a register.</w:t>
-      </w:r>
+        <w:t>ADR &lt;register&gt;, &lt;label&gt;</w:t>
+      </w:r>
+    </w:p>
+    <w:p>
+      <w:pPr>
+        <w:rPr>
+          <w:rFonts w:cs="Courier New"/>
+        </w:rPr>
+      </w:pPr>
+      <w:r>
+        <w:rPr>
+          <w:rFonts w:cs="Courier New"/>
+        </w:rPr>
+        <w:t>Sets up a register to store a memory address. See the example on the next page.</w:t>
+      </w:r>
+    </w:p>
+    <w:p>
+      <w:pPr>
+        <w:rPr>
+          <w:rFonts w:cs="Courier New"/>
+        </w:rPr>
+      </w:pPr>
     </w:p>
     <w:p>
       <w:pPr>
         <w:ind w:left="2160" w:hanging="2160"/>
         <w:rPr>
-          <w:rFonts w:cs="Courier New"/>
-          <w:u w:val="single"/>
-        </w:rPr>
-      </w:pPr>
-      <w:r>
-        <w:rPr>
-          <w:rFonts w:cs="Courier New"/>
-          <w:u w:val="single"/>
-        </w:rPr>
-        <w:t>Examples</w:t>
-      </w:r>
-    </w:p>
-    <w:p>
-      <w:pPr>
-        <w:ind w:left="2160" w:hanging="2160"/>
-        <w:rPr>
-          <w:rFonts w:ascii="Courier New" w:hAnsi="Courier New" w:cs="Courier New"/>
-        </w:rPr>
-      </w:pPr>
-      <w:r>
-        <w:rPr>
-          <w:rFonts w:ascii="Courier New" w:hAnsi="Courier New" w:cs="Courier New"/>
-        </w:rPr>
-        <w:t xml:space="preserve"> LDR r0, #245624</w:t>
-      </w:r>
-    </w:p>
-    <w:p>
-      <w:pPr>
-        <w:rPr>
-          <w:rFonts w:cs="Courier New"/>
-        </w:rPr>
-      </w:pPr>
-      <w:r>
-        <w:rPr>
-          <w:rFonts w:cs="Courier New"/>
-        </w:rPr>
-        <w:t>Loads the value stored at main memory location 245624 into register 0.</w:t>
-      </w:r>
-    </w:p>
-    <w:p>
-      <w:pPr>
-        <w:rPr>
-          <w:rFonts w:cs="Courier New"/>
-        </w:rPr>
-      </w:pPr>
-    </w:p>
-    <w:p>
-      <w:pPr>
-        <w:rPr>
-          <w:rFonts w:ascii="Courier New" w:hAnsi="Courier New" w:cs="Courier New"/>
-        </w:rPr>
-      </w:pPr>
-      <w:r>
-        <w:rPr>
-          <w:rFonts w:ascii="Courier New" w:hAnsi="Courier New" w:cs="Courier New"/>
-        </w:rPr>
-        <w:t xml:space="preserve"> LDR r0, r1</w:t>
-      </w:r>
-    </w:p>
-    <w:p>
-      <w:pPr>
-        <w:rPr>
-          <w:rFonts w:cs="Courier New"/>
-        </w:rPr>
-      </w:pPr>
-      <w:r>
-        <w:rPr>
-          <w:rFonts w:cs="Courier New"/>
-        </w:rPr>
-        <w:t xml:space="preserve">Uses </w:t>
-      </w:r>
-      <w:r>
-        <w:rPr>
-          <w:rFonts w:cs="Courier New"/>
-        </w:rPr>
-        <w:t>the value stored in register 1 to find a main memory location. It then loads the value stored at that main memory location into register 0.</w:t>
-      </w:r>
-    </w:p>
-    <w:p>
-      <w:pPr>
-        <w:rPr>
+          <w:rFonts w:ascii="Courier New" w:hAnsi="Courier New" w:cs="Courier New"/>
           <w:b/>
           <w:bCs/>
           <w:sz w:val="28"/>
           <w:szCs w:val="28"/>
         </w:rPr>
       </w:pPr>
-    </w:p>
-    <w:p>
-      <w:pPr>
+      <w:r>
         <w:rPr>
           <w:rFonts w:ascii="Courier New" w:hAnsi="Courier New" w:cs="Courier New"/>
           <w:b/>
@@ -772,103 +685,107 @@
           <w:sz w:val="28"/>
           <w:szCs w:val="28"/>
         </w:rPr>
-      </w:pPr>
-      <w:r>
-        <w:rPr>
-          <w:rFonts w:ascii="Courier New" w:hAnsi="Courier New" w:cs="Courier New"/>
+        <w:t>LDR</w:t>
+      </w:r>
+    </w:p>
+    <w:p>
+      <w:pPr>
+        <w:rPr>
+          <w:rFonts w:cs="Courier New"/>
+        </w:rPr>
+      </w:pPr>
+      <w:r>
+        <w:rPr>
+          <w:rFonts w:cs="Courier New"/>
+        </w:rPr>
+        <w:t>Loads the value stored in a main memory location (RAM) into a register.</w:t>
+      </w:r>
+    </w:p>
+    <w:p>
+      <w:pPr>
+        <w:ind w:left="2160" w:hanging="2160"/>
+        <w:rPr>
+          <w:rFonts w:cs="Courier New"/>
+          <w:u w:val="single"/>
+        </w:rPr>
+      </w:pPr>
+      <w:r>
+        <w:rPr>
+          <w:rFonts w:cs="Courier New"/>
+          <w:u w:val="single"/>
+        </w:rPr>
+        <w:t>Examples</w:t>
+      </w:r>
+    </w:p>
+    <w:p>
+      <w:pPr>
+        <w:rPr>
+          <w:rFonts w:ascii="Courier New" w:hAnsi="Courier New" w:cs="Courier New"/>
+        </w:rPr>
+      </w:pPr>
+      <w:r>
+        <w:rPr>
+          <w:rFonts w:ascii="Courier New" w:hAnsi="Courier New" w:cs="Courier New"/>
+        </w:rPr>
+        <w:t xml:space="preserve"> LDR r0, </w:t>
+      </w:r>
+      <w:r>
+        <w:rPr>
+          <w:rFonts w:ascii="Courier New" w:hAnsi="Courier New" w:cs="Courier New"/>
+        </w:rPr>
+        <w:t>[</w:t>
+      </w:r>
+      <w:r>
+        <w:rPr>
+          <w:rFonts w:ascii="Courier New" w:hAnsi="Courier New" w:cs="Courier New"/>
+        </w:rPr>
+        <w:t>r1</w:t>
+      </w:r>
+      <w:r>
+        <w:rPr>
+          <w:rFonts w:ascii="Courier New" w:hAnsi="Courier New" w:cs="Courier New"/>
+        </w:rPr>
+        <w:t>]</w:t>
+      </w:r>
+    </w:p>
+    <w:p>
+      <w:pPr>
+        <w:rPr>
+          <w:rFonts w:cs="Courier New"/>
+        </w:rPr>
+      </w:pPr>
+      <w:r>
+        <w:rPr>
+          <w:rFonts w:cs="Courier New"/>
+        </w:rPr>
+        <w:t>Uses the value stored in register 1 to find a main memory location. It then loads the value stored at that main memory location into register 0.</w:t>
+      </w:r>
+    </w:p>
+    <w:p>
+      <w:pPr>
+        <w:rPr>
+          <w:rFonts w:cs="Courier New"/>
+        </w:rPr>
+      </w:pPr>
+      <w:r>
+        <w:rPr>
+          <w:rFonts w:cs="Courier New"/>
+        </w:rPr>
+        <w:t>Before r1 can be used to point to an address, it must be set up using ADR.</w:t>
+      </w:r>
+    </w:p>
+    <w:p>
+      <w:pPr>
+        <w:rPr>
           <w:b/>
           <w:bCs/>
           <w:sz w:val="28"/>
           <w:szCs w:val="28"/>
         </w:rPr>
-        <w:lastRenderedPageBreak/>
-        <w:t>STR</w:t>
-      </w:r>
-    </w:p>
-    <w:p>
-      <w:pPr>
-        <w:rPr>
-          <w:rFonts w:cs="Courier New"/>
-        </w:rPr>
-      </w:pPr>
-      <w:r>
-        <w:rPr>
-          <w:rFonts w:cs="Courier New"/>
-        </w:rPr>
-        <w:t xml:space="preserve">The opposite of </w:t>
-      </w:r>
-      <w:r>
-        <w:rPr>
-          <w:rFonts w:ascii="Courier New" w:hAnsi="Courier New" w:cs="Courier New"/>
-        </w:rPr>
-        <w:t>LDR</w:t>
-      </w:r>
-      <w:r>
-        <w:rPr>
-          <w:rFonts w:cs="Courier New"/>
-        </w:rPr>
-        <w:t xml:space="preserve">. Copies a value held in a register into main memory. </w:t>
-      </w:r>
-    </w:p>
-    <w:p>
-      <w:pPr>
-        <w:ind w:left="2160" w:hanging="2160"/>
-        <w:rPr>
-          <w:rFonts w:cs="Courier New"/>
-          <w:u w:val="single"/>
-        </w:rPr>
-      </w:pPr>
-      <w:r>
-        <w:rPr>
-          <w:rFonts w:cs="Courier New"/>
-          <w:u w:val="single"/>
-        </w:rPr>
-        <w:t>Example</w:t>
-      </w:r>
-    </w:p>
-    <w:p>
-      <w:pPr>
-        <w:ind w:left="2160" w:hanging="2160"/>
-        <w:rPr>
-          <w:rFonts w:ascii="Courier New" w:hAnsi="Courier New" w:cs="Courier New"/>
-        </w:rPr>
-      </w:pPr>
-      <w:r>
-        <w:rPr>
-          <w:rFonts w:ascii="Courier New" w:hAnsi="Courier New" w:cs="Courier New"/>
-        </w:rPr>
-        <w:t xml:space="preserve"> STR r0, #42</w:t>
-      </w:r>
-    </w:p>
-    <w:p>
-      <w:pPr>
-        <w:rPr>
-          <w:rFonts w:cs="Courier New"/>
-        </w:rPr>
-      </w:pPr>
-      <w:r>
-        <w:rPr>
-          <w:rFonts w:cs="Courier New"/>
-        </w:rPr>
-        <w:t>Stores the value</w:t>
-      </w:r>
-      <w:r>
-        <w:rPr>
-          <w:rFonts w:cs="Courier New"/>
-        </w:rPr>
-        <w:t xml:space="preserve"> held by register 0 in the main memory location 42.</w:t>
-      </w:r>
-    </w:p>
-    <w:p>
-      <w:pPr>
-        <w:rPr>
-          <w:rFonts w:cs="Courier New"/>
-        </w:rPr>
-      </w:pPr>
-    </w:p>
-    <w:p>
-      <w:pPr>
-        <w:ind w:left="2160" w:hanging="2160"/>
+      </w:pPr>
+    </w:p>
+    <w:p>
+      <w:pPr>
         <w:rPr>
           <w:rFonts w:ascii="Courier New" w:hAnsi="Courier New" w:cs="Courier New"/>
           <w:b/>
@@ -885,11 +802,119 @@
           <w:sz w:val="28"/>
           <w:szCs w:val="28"/>
         </w:rPr>
-        <w:t>B &lt;label</w:t>
-      </w:r>
-      <w:bookmarkStart w:id="0" w:name="_GoBack"/>
-      <w:bookmarkEnd w:id="0"/>
-      <w:r>
+        <w:lastRenderedPageBreak/>
+        <w:t>STR</w:t>
+      </w:r>
+    </w:p>
+    <w:p>
+      <w:pPr>
+        <w:rPr>
+          <w:rFonts w:cs="Courier New"/>
+        </w:rPr>
+      </w:pPr>
+      <w:r>
+        <w:rPr>
+          <w:rFonts w:cs="Courier New"/>
+        </w:rPr>
+        <w:t xml:space="preserve">The opposite of </w:t>
+      </w:r>
+      <w:r>
+        <w:rPr>
+          <w:rFonts w:ascii="Courier New" w:hAnsi="Courier New" w:cs="Courier New"/>
+        </w:rPr>
+        <w:t>LDR</w:t>
+      </w:r>
+      <w:r>
+        <w:rPr>
+          <w:rFonts w:cs="Courier New"/>
+        </w:rPr>
+        <w:t xml:space="preserve">. Copies a value held in a register into main memory. </w:t>
+      </w:r>
+    </w:p>
+    <w:p>
+      <w:pPr>
+        <w:ind w:left="2160" w:hanging="2160"/>
+        <w:rPr>
+          <w:rFonts w:cs="Courier New"/>
+          <w:u w:val="single"/>
+        </w:rPr>
+      </w:pPr>
+      <w:r>
+        <w:rPr>
+          <w:rFonts w:cs="Courier New"/>
+          <w:u w:val="single"/>
+        </w:rPr>
+        <w:t>Example</w:t>
+      </w:r>
+    </w:p>
+    <w:p>
+      <w:pPr>
+        <w:ind w:left="2160" w:hanging="2160"/>
+        <w:rPr>
+          <w:rFonts w:ascii="Courier New" w:hAnsi="Courier New" w:cs="Courier New"/>
+        </w:rPr>
+      </w:pPr>
+      <w:r>
+        <w:rPr>
+          <w:rFonts w:ascii="Courier New" w:hAnsi="Courier New" w:cs="Courier New"/>
+        </w:rPr>
+        <w:t xml:space="preserve"> STR r0, </w:t>
+      </w:r>
+      <w:r>
+        <w:rPr>
+          <w:rFonts w:ascii="Courier New" w:hAnsi="Courier New" w:cs="Courier New"/>
+        </w:rPr>
+        <w:t>[r1]</w:t>
+      </w:r>
+    </w:p>
+    <w:p>
+      <w:pPr>
+        <w:rPr>
+          <w:rFonts w:cs="Courier New"/>
+        </w:rPr>
+      </w:pPr>
+      <w:r>
+        <w:rPr>
+          <w:rFonts w:cs="Courier New"/>
+        </w:rPr>
+        <w:t xml:space="preserve">Stores the value held by register 0 in the main memory location </w:t>
+      </w:r>
+      <w:r>
+        <w:rPr>
+          <w:rFonts w:cs="Courier New"/>
+        </w:rPr>
+        <w:t>pointed to by r1</w:t>
+      </w:r>
+      <w:r>
+        <w:rPr>
+          <w:rFonts w:cs="Courier New"/>
+        </w:rPr>
+        <w:t>.</w:t>
+      </w:r>
+    </w:p>
+    <w:p>
+      <w:pPr>
+        <w:rPr>
+          <w:rFonts w:cs="Courier New"/>
+        </w:rPr>
+      </w:pPr>
+      <w:r>
+        <w:rPr>
+          <w:rFonts w:cs="Courier New"/>
+        </w:rPr>
+        <w:t>Before r1 can be used to point to an address, it must be set up using ADR.</w:t>
+      </w:r>
+    </w:p>
+    <w:p>
+      <w:pPr>
+        <w:rPr>
+          <w:rFonts w:cs="Courier New"/>
+        </w:rPr>
+      </w:pPr>
+    </w:p>
+    <w:p>
+      <w:pPr>
+        <w:ind w:left="2160" w:hanging="2160"/>
         <w:rPr>
           <w:rFonts w:ascii="Courier New" w:hAnsi="Courier New" w:cs="Courier New"/>
           <w:b/>
@@ -897,115 +922,8 @@
           <w:sz w:val="28"/>
           <w:szCs w:val="28"/>
         </w:rPr>
-        <w:t>&gt;</w:t>
-      </w:r>
-    </w:p>
-    <w:p>
-      <w:pPr>
-        <w:rPr>
-          <w:rFonts w:cs="Courier New"/>
-        </w:rPr>
-      </w:pPr>
-      <w:r>
-        <w:rPr>
-          <w:rFonts w:cs="Courier New"/>
-        </w:rPr>
-        <w:t xml:space="preserve">Makes a jump to another part of the program. </w:t>
-      </w:r>
-    </w:p>
-    <w:p>
-      <w:pPr>
-        <w:ind w:left="2160" w:hanging="2160"/>
-        <w:rPr>
-          <w:rFonts w:cs="Courier New"/>
-          <w:u w:val="single"/>
-        </w:rPr>
-      </w:pPr>
-      <w:r>
-        <w:rPr>
-          <w:rFonts w:cs="Courier New"/>
-          <w:u w:val="single"/>
-        </w:rPr>
-        <w:t>Example</w:t>
-      </w:r>
-    </w:p>
-    <w:p>
-      <w:pPr>
-        <w:ind w:left="2160" w:hanging="2160"/>
-        <w:rPr>
-          <w:rFonts w:ascii="Courier New" w:hAnsi="Courier New" w:cs="Courier New"/>
-        </w:rPr>
-      </w:pPr>
-      <w:r>
-        <w:rPr>
-          <w:rFonts w:ascii="Courier New" w:hAnsi="Courier New" w:cs="Courier New"/>
-        </w:rPr>
-        <w:t xml:space="preserve"> B start</w:t>
-      </w:r>
-    </w:p>
-    <w:p>
-      <w:r>
-        <w:t>Makes the program jump to the '</w:t>
-      </w:r>
-      <w:r>
-        <w:rPr>
-          <w:rFonts w:ascii="Courier New" w:hAnsi="Courier New" w:cs="Courier New"/>
-        </w:rPr>
-        <w:t>start</w:t>
-      </w:r>
-      <w:r>
-        <w:t>' label.</w:t>
-      </w:r>
-    </w:p>
-    <w:p>
-      <w:pPr>
-        <w:ind w:left="2160" w:hanging="2160"/>
-        <w:rPr>
-          <w:rFonts w:ascii="Courier New" w:hAnsi="Courier New" w:cs="Courier New"/>
-        </w:rPr>
-      </w:pPr>
-      <w:r>
-        <w:rPr>
-          <w:rFonts w:ascii="Courier New" w:hAnsi="Courier New" w:cs="Courier New"/>
-        </w:rPr>
-        <w:t xml:space="preserve"> B function</w:t>
-      </w:r>
-    </w:p>
-    <w:p>
-      <w:pPr>
-        <w:rPr>
-          <w:rFonts w:cs="Courier New"/>
-        </w:rPr>
-      </w:pPr>
-      <w:r>
-        <w:rPr>
-          <w:rFonts w:cs="Courier New"/>
-        </w:rPr>
-        <w:t>Makes the program jump to the '</w:t>
-      </w:r>
-      <w:r>
-        <w:rPr>
-          <w:rFonts w:ascii="Courier New" w:hAnsi="Courier New" w:cs="Courier New"/>
-        </w:rPr>
-        <w:t>function</w:t>
-      </w:r>
-      <w:r>
-        <w:rPr>
-          <w:rFonts w:cs="Courier New"/>
-        </w:rPr>
-        <w:t>' label.</w:t>
-      </w:r>
-    </w:p>
-    <w:p>
-      <w:pPr>
-        <w:rPr>
-          <w:rFonts w:cs="Courier New"/>
-        </w:rPr>
-      </w:pPr>
-    </w:p>
-    <w:p>
-      <w:pPr>
-        <w:ind w:left="2160" w:hanging="2160"/>
+      </w:pPr>
+      <w:r>
         <w:rPr>
           <w:rFonts w:ascii="Courier New" w:hAnsi="Courier New" w:cs="Courier New"/>
           <w:b/>
@@ -1013,7 +931,10 @@
           <w:sz w:val="28"/>
           <w:szCs w:val="28"/>
         </w:rPr>
-      </w:pPr>
+        <w:t>B &lt;label</w:t>
+      </w:r>
+      <w:bookmarkStart w:id="0" w:name="_GoBack"/>
+      <w:bookmarkEnd w:id="0"/>
       <w:r>
         <w:rPr>
           <w:rFonts w:ascii="Courier New" w:hAnsi="Courier New" w:cs="Courier New"/>
@@ -1022,43 +943,25 @@
           <w:sz w:val="28"/>
           <w:szCs w:val="28"/>
         </w:rPr>
-        <w:t>CMP</w:t>
-      </w:r>
-    </w:p>
-    <w:p>
-      <w:pPr>
-        <w:rPr>
-          <w:rFonts w:cs="Courier New"/>
-        </w:rPr>
-      </w:pPr>
-      <w:r>
-        <w:rPr>
-          <w:rFonts w:cs="Courier New"/>
-        </w:rPr>
-        <w:t>Compares two values and then</w:t>
-      </w:r>
-      <w:r>
-        <w:rPr>
-          <w:rFonts w:cs="Courier New"/>
-        </w:rPr>
-        <w:t xml:space="preserve"> sets the CPSR depending on this comparison. </w:t>
-      </w:r>
-    </w:p>
-    <w:p>
-      <w:pPr>
-        <w:rPr>
-          <w:rFonts w:cs="Courier New"/>
-        </w:rPr>
-      </w:pPr>
-      <w:r>
-        <w:rPr>
-          <w:rFonts w:cs="Courier New"/>
-        </w:rPr>
-        <w:t>The CPSR is a special set of registers containing an N bit, an Z bit, a C bit and a V bit.</w:t>
-      </w:r>
-    </w:p>
-    <w:p>
-      <w:pPr>
+        <w:t>&gt;</w:t>
+      </w:r>
+    </w:p>
+    <w:p>
+      <w:pPr>
+        <w:rPr>
+          <w:rFonts w:cs="Courier New"/>
+        </w:rPr>
+      </w:pPr>
+      <w:r>
+        <w:rPr>
+          <w:rFonts w:cs="Courier New"/>
+        </w:rPr>
+        <w:t xml:space="preserve">Makes a jump to another part of the program. </w:t>
+      </w:r>
+    </w:p>
+    <w:p>
+      <w:pPr>
+        <w:ind w:left="2160" w:hanging="2160"/>
         <w:rPr>
           <w:rFonts w:cs="Courier New"/>
           <w:u w:val="single"/>
@@ -1074,69 +977,81 @@
     </w:p>
     <w:p>
       <w:pPr>
-        <w:rPr>
-          <w:rFonts w:ascii="Courier New" w:hAnsi="Courier New" w:cs="Courier New"/>
-        </w:rPr>
-      </w:pPr>
-      <w:r>
-        <w:rPr>
-          <w:rFonts w:ascii="Courier New" w:hAnsi="Courier New" w:cs="Courier New"/>
-        </w:rPr>
-        <w:t xml:space="preserve"> CMP r1, r2</w:t>
-      </w:r>
-    </w:p>
-    <w:p>
-      <w:pPr>
-        <w:rPr>
-          <w:rFonts w:cs="Courier New"/>
-        </w:rPr>
-      </w:pPr>
-      <w:r>
-        <w:rPr>
-          <w:rFonts w:cs="Courier New"/>
-        </w:rPr>
-        <w:t xml:space="preserve">The Z and C bits are useful when branching in 'if statements' and 'for loops'. See below. </w:t>
-      </w:r>
-    </w:p>
-    <w:p>
-      <w:r>
-        <w:t xml:space="preserve">See </w:t>
-      </w:r>
-      <w:r>
-        <w:rPr>
-          <w:rFonts w:ascii="Courier New" w:hAnsi="Courier New" w:cs="Courier New"/>
-          <w:b/>
-          <w:bCs/>
-        </w:rPr>
-        <w:t>BNE</w:t>
-      </w:r>
-      <w:r>
-        <w:t xml:space="preserve"> </w:t>
-      </w:r>
-      <w:r>
-        <w:t xml:space="preserve">and </w:t>
-      </w:r>
-      <w:r>
-        <w:rPr>
-          <w:rFonts w:ascii="Courier New" w:hAnsi="Courier New" w:cs="Courier New"/>
-          <w:b/>
-          <w:bCs/>
-        </w:rPr>
-        <w:t>BHS</w:t>
-      </w:r>
-      <w:r>
-        <w:t>.</w:t>
-      </w:r>
-    </w:p>
-    <w:p>
-      <w:pPr>
-        <w:rPr>
-          <w:rFonts w:cs="Courier New"/>
-        </w:rPr>
-      </w:pPr>
-    </w:p>
-    <w:p>
-      <w:pPr>
+        <w:ind w:left="2160" w:hanging="2160"/>
+        <w:rPr>
+          <w:rFonts w:ascii="Courier New" w:hAnsi="Courier New" w:cs="Courier New"/>
+        </w:rPr>
+      </w:pPr>
+      <w:r>
+        <w:rPr>
+          <w:rFonts w:ascii="Courier New" w:hAnsi="Courier New" w:cs="Courier New"/>
+        </w:rPr>
+        <w:t xml:space="preserve"> B start</w:t>
+      </w:r>
+    </w:p>
+    <w:p>
+      <w:r>
+        <w:t>Makes the program jump to the '</w:t>
+      </w:r>
+      <w:r>
+        <w:rPr>
+          <w:rFonts w:ascii="Courier New" w:hAnsi="Courier New" w:cs="Courier New"/>
+        </w:rPr>
+        <w:t>start</w:t>
+      </w:r>
+      <w:r>
+        <w:t>' label.</w:t>
+      </w:r>
+    </w:p>
+    <w:p>
+      <w:pPr>
+        <w:ind w:left="2160" w:hanging="2160"/>
+        <w:rPr>
+          <w:rFonts w:ascii="Courier New" w:hAnsi="Courier New" w:cs="Courier New"/>
+        </w:rPr>
+      </w:pPr>
+      <w:r>
+        <w:rPr>
+          <w:rFonts w:ascii="Courier New" w:hAnsi="Courier New" w:cs="Courier New"/>
+        </w:rPr>
+        <w:t xml:space="preserve"> B function</w:t>
+      </w:r>
+    </w:p>
+    <w:p>
+      <w:pPr>
+        <w:rPr>
+          <w:rFonts w:cs="Courier New"/>
+        </w:rPr>
+      </w:pPr>
+      <w:r>
+        <w:rPr>
+          <w:rFonts w:cs="Courier New"/>
+        </w:rPr>
+        <w:t>Makes the program jump to the '</w:t>
+      </w:r>
+      <w:r>
+        <w:rPr>
+          <w:rFonts w:ascii="Courier New" w:hAnsi="Courier New" w:cs="Courier New"/>
+        </w:rPr>
+        <w:t>function</w:t>
+      </w:r>
+      <w:r>
+        <w:rPr>
+          <w:rFonts w:cs="Courier New"/>
+        </w:rPr>
+        <w:t>' label.</w:t>
+      </w:r>
+    </w:p>
+    <w:p>
+      <w:pPr>
+        <w:rPr>
+          <w:rFonts w:cs="Courier New"/>
+        </w:rPr>
+      </w:pPr>
+    </w:p>
+    <w:p>
+      <w:pPr>
+        <w:ind w:left="2160" w:hanging="2160"/>
         <w:rPr>
           <w:rFonts w:ascii="Courier New" w:hAnsi="Courier New" w:cs="Courier New"/>
           <w:b/>
@@ -1153,35 +1068,107 @@
           <w:sz w:val="28"/>
           <w:szCs w:val="28"/>
         </w:rPr>
-        <w:t>BNE &lt;label&gt;</w:t>
-      </w:r>
-    </w:p>
-    <w:p>
-      <w:pPr>
-        <w:rPr>
-          <w:rFonts w:ascii="Courier New" w:hAnsi="Courier New"/>
-        </w:rPr>
-      </w:pPr>
-      <w:r>
-        <w:rPr>
-          <w:rFonts w:cs="Courier New"/>
-        </w:rPr>
-        <w:t xml:space="preserve">Jumps to another point in the program, but only if the Z bit is set to 0. If you have compared two numbers using CMP, and the two numbers are not equal, then the jump is made. </w:t>
-      </w:r>
-      <w:r>
-        <w:t xml:space="preserve">Useful for loops (see below).  Opposite: </w:t>
-      </w:r>
-      <w:r>
-        <w:rPr>
-          <w:rFonts w:ascii="Courier New" w:hAnsi="Courier New"/>
-        </w:rPr>
-        <w:t>BEQ</w:t>
-      </w:r>
-    </w:p>
-    <w:p>
-      <w:pPr>
-        <w:rPr>
-          <w:rFonts w:ascii="Courier New" w:hAnsi="Courier New"/>
+        <w:t>CMP</w:t>
+      </w:r>
+    </w:p>
+    <w:p>
+      <w:pPr>
+        <w:rPr>
+          <w:rFonts w:cs="Courier New"/>
+        </w:rPr>
+      </w:pPr>
+      <w:r>
+        <w:rPr>
+          <w:rFonts w:cs="Courier New"/>
+        </w:rPr>
+        <w:t xml:space="preserve">Compares two values and then sets the CPSR depending on this comparison. </w:t>
+      </w:r>
+    </w:p>
+    <w:p>
+      <w:pPr>
+        <w:rPr>
+          <w:rFonts w:cs="Courier New"/>
+        </w:rPr>
+      </w:pPr>
+      <w:r>
+        <w:rPr>
+          <w:rFonts w:cs="Courier New"/>
+        </w:rPr>
+        <w:t>The CPSR is a special set of registers containing an N bit, an Z bit, a C bit and a V bit.</w:t>
+      </w:r>
+    </w:p>
+    <w:p>
+      <w:pPr>
+        <w:rPr>
+          <w:rFonts w:cs="Courier New"/>
+          <w:u w:val="single"/>
+        </w:rPr>
+      </w:pPr>
+      <w:r>
+        <w:rPr>
+          <w:rFonts w:cs="Courier New"/>
+          <w:u w:val="single"/>
+        </w:rPr>
+        <w:t>Example</w:t>
+      </w:r>
+    </w:p>
+    <w:p>
+      <w:pPr>
+        <w:rPr>
+          <w:rFonts w:ascii="Courier New" w:hAnsi="Courier New" w:cs="Courier New"/>
+        </w:rPr>
+      </w:pPr>
+      <w:r>
+        <w:rPr>
+          <w:rFonts w:ascii="Courier New" w:hAnsi="Courier New" w:cs="Courier New"/>
+        </w:rPr>
+        <w:t xml:space="preserve"> CMP r1, r2</w:t>
+      </w:r>
+    </w:p>
+    <w:p>
+      <w:pPr>
+        <w:rPr>
+          <w:rFonts w:cs="Courier New"/>
+        </w:rPr>
+      </w:pPr>
+      <w:r>
+        <w:rPr>
+          <w:rFonts w:cs="Courier New"/>
+        </w:rPr>
+        <w:t xml:space="preserve">The Z and C bits are useful when branching in 'if statements' and 'for loops'. See below. </w:t>
+      </w:r>
+    </w:p>
+    <w:p>
+      <w:r>
+        <w:t xml:space="preserve">See </w:t>
+      </w:r>
+      <w:r>
+        <w:rPr>
+          <w:rFonts w:ascii="Courier New" w:hAnsi="Courier New" w:cs="Courier New"/>
+          <w:b/>
+          <w:bCs/>
+        </w:rPr>
+        <w:t>BNE</w:t>
+      </w:r>
+      <w:r>
+        <w:t xml:space="preserve"> and </w:t>
+      </w:r>
+      <w:r>
+        <w:rPr>
+          <w:rFonts w:ascii="Courier New" w:hAnsi="Courier New" w:cs="Courier New"/>
+          <w:b/>
+          <w:bCs/>
+        </w:rPr>
+        <w:t>BHS</w:t>
+      </w:r>
+      <w:r>
+        <w:t>.</w:t>
+      </w:r>
+    </w:p>
+    <w:p>
+      <w:pPr>
+        <w:rPr>
+          <w:rFonts w:cs="Courier New"/>
         </w:rPr>
       </w:pPr>
     </w:p>
@@ -1203,32 +1190,35 @@
           <w:sz w:val="28"/>
           <w:szCs w:val="28"/>
         </w:rPr>
-        <w:t>BHS &lt;label&gt;</w:t>
-      </w:r>
-    </w:p>
-    <w:p>
-      <w:pPr>
-        <w:rPr>
-          <w:rFonts w:ascii="Courier New" w:hAnsi="Courier New" w:cs="Courier New"/>
-        </w:rPr>
-      </w:pPr>
-      <w:r>
-        <w:rPr>
-          <w:rFonts w:cs="Courier New"/>
-        </w:rPr>
-        <w:t xml:space="preserve">Jumps to another point in the program, but only if the C bit is set to 1. If you have compared two numbers using  CMP, and the first number is greater than or equal to the second number, then the jump is made. Opposite: </w:t>
-      </w:r>
-      <w:r>
-        <w:rPr>
-          <w:rFonts w:ascii="Courier New" w:hAnsi="Courier New" w:cs="Courier New"/>
-        </w:rPr>
-        <w:t>BLO</w:t>
-      </w:r>
-    </w:p>
-    <w:p>
-      <w:pPr>
-        <w:rPr>
-          <w:rFonts w:ascii="Courier New" w:hAnsi="Courier New" w:cs="Courier New"/>
+        <w:t>BNE &lt;label&gt;</w:t>
+      </w:r>
+    </w:p>
+    <w:p>
+      <w:pPr>
+        <w:rPr>
+          <w:rFonts w:ascii="Courier New" w:hAnsi="Courier New"/>
+        </w:rPr>
+      </w:pPr>
+      <w:r>
+        <w:rPr>
+          <w:rFonts w:cs="Courier New"/>
+        </w:rPr>
+        <w:t xml:space="preserve">Jumps to another point in the program, but only if the Z bit is set to 0. If you have compared two numbers using CMP, and the two numbers are not equal, then the jump is made. </w:t>
+      </w:r>
+      <w:r>
+        <w:t xml:space="preserve">Useful for loops (see below).  Opposite: </w:t>
+      </w:r>
+      <w:r>
+        <w:rPr>
+          <w:rFonts w:ascii="Courier New" w:hAnsi="Courier New"/>
+        </w:rPr>
+        <w:t>BEQ</w:t>
+      </w:r>
+    </w:p>
+    <w:p>
+      <w:pPr>
+        <w:rPr>
+          <w:rFonts w:ascii="Courier New" w:hAnsi="Courier New"/>
         </w:rPr>
       </w:pPr>
     </w:p>
@@ -1250,6 +1240,53 @@
           <w:sz w:val="28"/>
           <w:szCs w:val="28"/>
         </w:rPr>
+        <w:t>BHS &lt;label&gt;</w:t>
+      </w:r>
+    </w:p>
+    <w:p>
+      <w:pPr>
+        <w:rPr>
+          <w:rFonts w:ascii="Courier New" w:hAnsi="Courier New" w:cs="Courier New"/>
+        </w:rPr>
+      </w:pPr>
+      <w:r>
+        <w:rPr>
+          <w:rFonts w:cs="Courier New"/>
+        </w:rPr>
+        <w:t xml:space="preserve">Jumps to another point in the program, but only if the C bit is set to 1. If you have compared two numbers using  CMP, and the first number is greater than or equal to the second number, then the jump is made. Opposite: </w:t>
+      </w:r>
+      <w:r>
+        <w:rPr>
+          <w:rFonts w:ascii="Courier New" w:hAnsi="Courier New" w:cs="Courier New"/>
+        </w:rPr>
+        <w:t>BLO</w:t>
+      </w:r>
+    </w:p>
+    <w:p>
+      <w:pPr>
+        <w:rPr>
+          <w:rFonts w:ascii="Courier New" w:hAnsi="Courier New" w:cs="Courier New"/>
+        </w:rPr>
+      </w:pPr>
+    </w:p>
+    <w:p>
+      <w:pPr>
+        <w:rPr>
+          <w:rFonts w:ascii="Courier New" w:hAnsi="Courier New" w:cs="Courier New"/>
+          <w:b/>
+          <w:bCs/>
+          <w:sz w:val="28"/>
+          <w:szCs w:val="28"/>
+        </w:rPr>
+      </w:pPr>
+      <w:r>
+        <w:rPr>
+          <w:rFonts w:ascii="Courier New" w:hAnsi="Courier New" w:cs="Courier New"/>
+          <w:b/>
+          <w:bCs/>
+          <w:sz w:val="28"/>
+          <w:szCs w:val="28"/>
+        </w:rPr>
         <w:t>MVN</w:t>
       </w:r>
     </w:p>
@@ -1275,13 +1312,7 @@
         <w:rPr>
           <w:rFonts w:cs="Courier New"/>
         </w:rPr>
-        <w:t>, but all th</w:t>
-      </w:r>
-      <w:r>
-        <w:rPr>
-          <w:rFonts w:cs="Courier New"/>
-        </w:rPr>
-        <w:t>e bits in the value assigned are inverted.</w:t>
+        <w:t>, but all the bits in the value assigned are inverted.</w:t>
       </w:r>
     </w:p>
     <w:p>
@@ -1589,13 +1620,7 @@
         <w:rPr>
           <w:rFonts w:cs="Courier New"/>
         </w:rPr>
-        <w:t xml:space="preserve">Compare the counter (r0) to a number. This number is the total </w:t>
-      </w:r>
-      <w:r>
-        <w:rPr>
-          <w:rFonts w:cs="Courier New"/>
-        </w:rPr>
-        <w:t>number of times the loop will run. In this case, the loop will run 10 times.</w:t>
+        <w:t>Compare the counter (r0) to a number. This number is the total number of times the loop will run. In this case, the loop will run 10 times.</w:t>
       </w:r>
     </w:p>
     <w:p>
@@ -1660,314 +1685,302 @@
           <w:rFonts w:ascii="Courier New" w:hAnsi="Courier New" w:cs="Courier New"/>
           <w:i/>
         </w:rPr>
-        <w:t>&lt;more</w:t>
+        <w:t>&lt;more code&gt;</w:t>
+      </w:r>
+      <w:r>
+        <w:rPr>
+          <w:rFonts w:ascii="Courier New" w:hAnsi="Courier New" w:cs="Courier New"/>
+        </w:rPr>
+        <w:tab/>
+      </w:r>
+      <w:r>
+        <w:rPr>
+          <w:rFonts w:cs="Courier New"/>
+        </w:rPr>
+        <w:t>If the two numbers were equal, we are done looping. The program continues with the next step without jumping.</w:t>
+      </w:r>
+    </w:p>
+    <w:p>
+      <w:pPr>
+        <w:pStyle w:val="Heading3"/>
+        <w:rPr>
+          <w:rFonts w:cs="Courier New"/>
+        </w:rPr>
+      </w:pPr>
+      <w:r>
+        <w:rPr>
+          <w:rFonts w:cs="Courier New"/>
+        </w:rPr>
+        <w:t>If Statement</w:t>
+      </w:r>
+    </w:p>
+    <w:p>
+      <w:pPr>
+        <w:rPr>
+          <w:rFonts w:cs="Courier New"/>
+        </w:rPr>
+      </w:pPr>
+      <w:r>
+        <w:rPr>
+          <w:rFonts w:ascii="Courier New" w:hAnsi="Courier New" w:cs="Courier New"/>
+        </w:rPr>
+        <w:t xml:space="preserve"> CMP r0, r1</w:t>
+      </w:r>
+      <w:r>
+        <w:rPr>
+          <w:rFonts w:ascii="Courier New" w:hAnsi="Courier New" w:cs="Courier New"/>
+        </w:rPr>
+        <w:tab/>
+      </w:r>
+      <w:r>
+        <w:rPr>
+          <w:rFonts w:ascii="Courier New" w:hAnsi="Courier New" w:cs="Courier New"/>
+        </w:rPr>
+        <w:tab/>
+      </w:r>
+      <w:r>
+        <w:rPr>
+          <w:rFonts w:cs="Courier New"/>
+        </w:rPr>
+        <w:t>Compare r0 to r1.</w:t>
+      </w:r>
+    </w:p>
+    <w:p>
+      <w:pPr>
+        <w:ind w:left="2160" w:hanging="2160"/>
+        <w:rPr>
+          <w:rFonts w:cs="Courier New"/>
+        </w:rPr>
+      </w:pPr>
+      <w:r>
+        <w:rPr>
+          <w:rFonts w:ascii="Courier New" w:hAnsi="Courier New" w:cs="Courier New"/>
+        </w:rPr>
+        <w:t xml:space="preserve"> BHS </w:t>
+      </w:r>
+      <w:r>
+        <w:rPr>
+          <w:rFonts w:ascii="Courier New" w:hAnsi="Courier New" w:cs="Courier New"/>
+        </w:rPr>
+        <w:t>extra</w:t>
+      </w:r>
+      <w:r>
+        <w:rPr>
+          <w:rFonts w:ascii="Courier New" w:hAnsi="Courier New" w:cs="Courier New"/>
+        </w:rPr>
+        <w:tab/>
+      </w:r>
+      <w:r>
+        <w:rPr>
+          <w:rFonts w:cs="Courier New"/>
+        </w:rPr>
+        <w:t xml:space="preserve">If r0 is greater than or equal to r1, the </w:t>
+      </w:r>
+      <w:r>
+        <w:rPr>
+          <w:rFonts w:ascii="Courier New" w:hAnsi="Courier New" w:cs="Courier New"/>
+        </w:rPr>
+        <w:t>BMI</w:t>
+      </w:r>
+      <w:r>
+        <w:rPr>
+          <w:rFonts w:cs="Courier New"/>
+        </w:rPr>
+        <w:t xml:space="preserve"> makes the program jump to the ‘</w:t>
+      </w:r>
+      <w:r>
+        <w:rPr>
+          <w:rFonts w:ascii="Courier New" w:hAnsi="Courier New" w:cs="Courier New"/>
+        </w:rPr>
+        <w:t>extra</w:t>
+      </w:r>
+      <w:r>
+        <w:rPr>
+          <w:rFonts w:cs="Courier New"/>
+        </w:rPr>
+        <w:t>’ label.</w:t>
+      </w:r>
+    </w:p>
+    <w:p>
+      <w:pPr>
+        <w:ind w:left="2160" w:hanging="2160"/>
+        <w:rPr>
+          <w:rFonts w:cs="Courier New"/>
+        </w:rPr>
+      </w:pPr>
+      <w:r>
+        <w:rPr>
+          <w:rFonts w:ascii="Courier New" w:hAnsi="Courier New" w:cs="Courier New"/>
+        </w:rPr>
+        <w:t xml:space="preserve"> B continue</w:t>
+      </w:r>
+      <w:r>
+        <w:rPr>
+          <w:rFonts w:ascii="Courier New" w:hAnsi="Courier New" w:cs="Courier New"/>
+        </w:rPr>
+        <w:tab/>
+      </w:r>
+      <w:r>
+        <w:rPr>
+          <w:rFonts w:cs="Courier New"/>
+        </w:rPr>
+        <w:t xml:space="preserve">If r0 is less than r1, then the jump doesn’t happen. Instead, the </w:t>
+      </w:r>
+      <w:r>
+        <w:rPr>
+          <w:rFonts w:ascii="Courier New" w:hAnsi="Courier New" w:cs="Courier New"/>
+        </w:rPr>
+        <w:t xml:space="preserve">B </w:t>
+      </w:r>
+      <w:r>
+        <w:rPr>
+          <w:rFonts w:cs="Courier New"/>
+        </w:rPr>
+        <w:t>command jumps the program directly to ‘</w:t>
+      </w:r>
+      <w:r>
+        <w:rPr>
+          <w:rFonts w:ascii="Courier New" w:hAnsi="Courier New" w:cs="Courier New"/>
+        </w:rPr>
+        <w:t>continue</w:t>
+      </w:r>
+      <w:r>
+        <w:rPr>
+          <w:rFonts w:cs="Courier New"/>
+        </w:rPr>
+        <w:t>’, missing out the code under ‘</w:t>
+      </w:r>
+      <w:r>
+        <w:rPr>
+          <w:rFonts w:ascii="Courier New" w:hAnsi="Courier New" w:cs="Courier New"/>
+        </w:rPr>
+        <w:t>extra</w:t>
+      </w:r>
+      <w:r>
+        <w:rPr>
+          <w:rFonts w:cs="Courier New"/>
+        </w:rPr>
+        <w:t>’.</w:t>
+      </w:r>
+    </w:p>
+    <w:p>
+      <w:pPr>
+        <w:ind w:left="2160" w:hanging="2160"/>
+        <w:rPr>
+          <w:rFonts w:cs="Courier New"/>
+        </w:rPr>
+      </w:pPr>
+    </w:p>
+    <w:p>
+      <w:pPr>
+        <w:rPr>
+          <w:rFonts w:cs="Courier New"/>
+        </w:rPr>
+      </w:pPr>
+      <w:r>
+        <w:rPr>
+          <w:rFonts w:ascii="Courier New" w:hAnsi="Courier New" w:cs="Courier New"/>
+        </w:rPr>
+        <w:t>extra</w:t>
+      </w:r>
+      <w:r>
+        <w:rPr>
+          <w:rFonts w:ascii="Courier New" w:hAnsi="Courier New" w:cs="Courier New"/>
+        </w:rPr>
+        <w:tab/>
+      </w:r>
+      <w:r>
+        <w:rPr>
+          <w:rFonts w:ascii="Courier New" w:hAnsi="Courier New" w:cs="Courier New"/>
+        </w:rPr>
+        <w:tab/>
+      </w:r>
+      <w:r>
+        <w:rPr>
+          <w:rFonts w:ascii="Courier New" w:hAnsi="Courier New" w:cs="Courier New"/>
+        </w:rPr>
+        <w:tab/>
+      </w:r>
+      <w:r>
+        <w:rPr>
+          <w:rFonts w:cs="Courier New"/>
+        </w:rPr>
+        <w:t>This is the ‘</w:t>
+      </w:r>
+      <w:r>
+        <w:rPr>
+          <w:rFonts w:ascii="Courier New" w:hAnsi="Courier New" w:cs="Courier New"/>
+        </w:rPr>
+        <w:t>extra</w:t>
+      </w:r>
+      <w:r>
+        <w:t>‘</w:t>
+      </w:r>
+      <w:r>
+        <w:rPr>
+          <w:rFonts w:cs="Courier New"/>
+        </w:rPr>
+        <w:t xml:space="preserve"> label.</w:t>
+      </w:r>
+    </w:p>
+    <w:p>
+      <w:pPr>
+        <w:rPr>
+          <w:rFonts w:cs="Courier New"/>
+        </w:rPr>
+      </w:pPr>
+      <w:r>
+        <w:rPr>
+          <w:rFonts w:ascii="Courier New" w:hAnsi="Courier New" w:cs="Courier New"/>
+        </w:rPr>
+        <w:t xml:space="preserve"> </w:t>
       </w:r>
       <w:r>
         <w:rPr>
           <w:rFonts w:ascii="Courier New" w:hAnsi="Courier New" w:cs="Courier New"/>
           <w:i/>
         </w:rPr>
-        <w:t xml:space="preserve"> code&gt;</w:t>
-      </w:r>
-      <w:r>
-        <w:rPr>
-          <w:rFonts w:ascii="Courier New" w:hAnsi="Courier New" w:cs="Courier New"/>
+        <w:t>&lt;do stuff&gt;</w:t>
+      </w:r>
+      <w:r>
+        <w:rPr>
+          <w:rFonts w:ascii="Courier New" w:hAnsi="Courier New" w:cs="Courier New"/>
+          <w:i/>
         </w:rPr>
         <w:tab/>
       </w:r>
       <w:r>
         <w:rPr>
-          <w:rFonts w:cs="Courier New"/>
-        </w:rPr>
-        <w:t>If the two numbers were equal, we are done looping. The program continues with the next step without jumping.</w:t>
-      </w:r>
-    </w:p>
-    <w:p>
-      <w:pPr>
-        <w:pStyle w:val="Heading3"/>
-        <w:rPr>
-          <w:rFonts w:cs="Courier New"/>
-        </w:rPr>
-      </w:pPr>
-      <w:r>
-        <w:rPr>
-          <w:rFonts w:cs="Courier New"/>
-        </w:rPr>
-        <w:t>If Statement</w:t>
-      </w:r>
-    </w:p>
-    <w:p>
-      <w:pPr>
-        <w:rPr>
-          <w:rFonts w:cs="Courier New"/>
-        </w:rPr>
-      </w:pPr>
-      <w:r>
-        <w:rPr>
-          <w:rFonts w:ascii="Courier New" w:hAnsi="Courier New" w:cs="Courier New"/>
-        </w:rPr>
-        <w:t xml:space="preserve"> CMP r0, r1</w:t>
-      </w:r>
-      <w:r>
-        <w:rPr>
-          <w:rFonts w:ascii="Courier New" w:hAnsi="Courier New" w:cs="Courier New"/>
+          <w:rFonts w:ascii="Courier New" w:hAnsi="Courier New" w:cs="Courier New"/>
+          <w:i/>
         </w:rPr>
         <w:tab/>
       </w:r>
       <w:r>
         <w:rPr>
+          <w:rFonts w:cs="Courier New"/>
+        </w:rPr>
+        <w:t>Extra stuff is done…</w:t>
+      </w:r>
+    </w:p>
+    <w:p>
+      <w:pPr>
+        <w:ind w:left="2160" w:hanging="2160"/>
+        <w:rPr>
+          <w:rFonts w:cs="Courier New"/>
+        </w:rPr>
+      </w:pPr>
+      <w:r>
+        <w:rPr>
+          <w:rFonts w:ascii="Courier New" w:hAnsi="Courier New" w:cs="Courier New"/>
+        </w:rPr>
+        <w:t xml:space="preserve"> B continue</w:t>
+      </w:r>
+      <w:r>
+        <w:rPr>
           <w:rFonts w:ascii="Courier New" w:hAnsi="Courier New" w:cs="Courier New"/>
         </w:rPr>
         <w:tab/>
-      </w:r>
-      <w:r>
-        <w:rPr>
-          <w:rFonts w:cs="Courier New"/>
-        </w:rPr>
-        <w:t>Compare r0 to r1.</w:t>
-      </w:r>
-    </w:p>
-    <w:p>
-      <w:pPr>
-        <w:ind w:left="2160" w:hanging="2160"/>
-        <w:rPr>
-          <w:rFonts w:cs="Courier New"/>
-        </w:rPr>
-      </w:pPr>
-      <w:r>
-        <w:rPr>
-          <w:rFonts w:ascii="Courier New" w:hAnsi="Courier New" w:cs="Courier New"/>
-        </w:rPr>
-        <w:t xml:space="preserve"> BHS r0, r1</w:t>
-      </w:r>
-      <w:r>
-        <w:rPr>
-          <w:rFonts w:ascii="Courier New" w:hAnsi="Courier New" w:cs="Courier New"/>
-        </w:rPr>
-        <w:tab/>
-      </w:r>
-      <w:r>
-        <w:rPr>
-          <w:rFonts w:cs="Courier New"/>
-        </w:rPr>
-        <w:t xml:space="preserve">If r0 is greater than or equal to r1, the </w:t>
-      </w:r>
-      <w:r>
-        <w:rPr>
-          <w:rFonts w:ascii="Courier New" w:hAnsi="Courier New" w:cs="Courier New"/>
-        </w:rPr>
-        <w:t>BMI</w:t>
-      </w:r>
-      <w:r>
-        <w:rPr>
-          <w:rFonts w:cs="Courier New"/>
-        </w:rPr>
-        <w:t xml:space="preserve"> makes the program jump to the ‘</w:t>
-      </w:r>
-      <w:r>
-        <w:rPr>
-          <w:rFonts w:ascii="Courier New" w:hAnsi="Courier New" w:cs="Courier New"/>
-        </w:rPr>
-        <w:t>extra</w:t>
-      </w:r>
-      <w:r>
-        <w:rPr>
-          <w:rFonts w:cs="Courier New"/>
-        </w:rPr>
-        <w:t>’</w:t>
-      </w:r>
-      <w:r>
-        <w:rPr>
-          <w:rFonts w:cs="Courier New"/>
-        </w:rPr>
-        <w:t xml:space="preserve"> label.</w:t>
-      </w:r>
-    </w:p>
-    <w:p>
-      <w:pPr>
-        <w:ind w:left="2160" w:hanging="2160"/>
-        <w:rPr>
-          <w:rFonts w:cs="Courier New"/>
-        </w:rPr>
-      </w:pPr>
-      <w:r>
-        <w:rPr>
-          <w:rFonts w:ascii="Courier New" w:hAnsi="Courier New" w:cs="Courier New"/>
-        </w:rPr>
-        <w:t xml:space="preserve"> B continue</w:t>
-      </w:r>
-      <w:r>
-        <w:rPr>
-          <w:rFonts w:ascii="Courier New" w:hAnsi="Courier New" w:cs="Courier New"/>
-        </w:rPr>
-        <w:tab/>
-      </w:r>
-      <w:r>
-        <w:rPr>
-          <w:rFonts w:cs="Courier New"/>
-        </w:rPr>
-        <w:t xml:space="preserve">If r0 is less than r1, then the jump doesn’t happen. Instead, the </w:t>
-      </w:r>
-      <w:r>
-        <w:rPr>
-          <w:rFonts w:ascii="Courier New" w:hAnsi="Courier New" w:cs="Courier New"/>
-        </w:rPr>
-        <w:t xml:space="preserve">B </w:t>
-      </w:r>
-      <w:r>
-        <w:rPr>
-          <w:rFonts w:cs="Courier New"/>
-        </w:rPr>
-        <w:t>command jumps the program directly to ‘</w:t>
-      </w:r>
-      <w:r>
-        <w:rPr>
-          <w:rFonts w:ascii="Courier New" w:hAnsi="Courier New" w:cs="Courier New"/>
-        </w:rPr>
-        <w:t>continue</w:t>
-      </w:r>
-      <w:r>
-        <w:rPr>
-          <w:rFonts w:cs="Courier New"/>
-        </w:rPr>
-        <w:t>’, missing out the code under ‘</w:t>
-      </w:r>
-      <w:r>
-        <w:rPr>
-          <w:rFonts w:ascii="Courier New" w:hAnsi="Courier New" w:cs="Courier New"/>
-        </w:rPr>
-        <w:t>extra</w:t>
-      </w:r>
-      <w:r>
-        <w:rPr>
-          <w:rFonts w:cs="Courier New"/>
-        </w:rPr>
-        <w:t>’.</w:t>
-      </w:r>
-    </w:p>
-    <w:p>
-      <w:pPr>
-        <w:ind w:left="2160" w:hanging="2160"/>
-        <w:rPr>
-          <w:rFonts w:cs="Courier New"/>
-        </w:rPr>
-      </w:pPr>
-    </w:p>
-    <w:p>
-      <w:pPr>
-        <w:rPr>
-          <w:rFonts w:cs="Courier New"/>
-        </w:rPr>
-      </w:pPr>
-      <w:r>
-        <w:rPr>
-          <w:rFonts w:ascii="Courier New" w:hAnsi="Courier New" w:cs="Courier New"/>
-        </w:rPr>
-        <w:t>extra</w:t>
-      </w:r>
-      <w:r>
-        <w:rPr>
-          <w:rFonts w:ascii="Courier New" w:hAnsi="Courier New" w:cs="Courier New"/>
-        </w:rPr>
-        <w:tab/>
-      </w:r>
-      <w:r>
-        <w:rPr>
-          <w:rFonts w:ascii="Courier New" w:hAnsi="Courier New" w:cs="Courier New"/>
-        </w:rPr>
-        <w:tab/>
-      </w:r>
-      <w:r>
-        <w:rPr>
-          <w:rFonts w:ascii="Courier New" w:hAnsi="Courier New" w:cs="Courier New"/>
-        </w:rPr>
-        <w:tab/>
-      </w:r>
-      <w:r>
-        <w:rPr>
-          <w:rFonts w:cs="Courier New"/>
-        </w:rPr>
-        <w:t>This is the ‘</w:t>
-      </w:r>
-      <w:r>
-        <w:rPr>
-          <w:rFonts w:ascii="Courier New" w:hAnsi="Courier New" w:cs="Courier New"/>
-        </w:rPr>
-        <w:t>extra</w:t>
-      </w:r>
-      <w:r>
-        <w:t>‘</w:t>
-      </w:r>
-      <w:r>
-        <w:rPr>
-          <w:rFonts w:cs="Courier New"/>
-        </w:rPr>
-        <w:t xml:space="preserve"> label.</w:t>
-      </w:r>
-    </w:p>
-    <w:p>
-      <w:pPr>
-        <w:rPr>
-          <w:rFonts w:cs="Courier New"/>
-        </w:rPr>
-      </w:pPr>
-      <w:r>
-        <w:rPr>
-          <w:rFonts w:ascii="Courier New" w:hAnsi="Courier New" w:cs="Courier New"/>
-        </w:rPr>
-        <w:t xml:space="preserve"> </w:t>
-      </w:r>
-      <w:r>
-        <w:rPr>
-          <w:rFonts w:ascii="Courier New" w:hAnsi="Courier New" w:cs="Courier New"/>
-          <w:i/>
-        </w:rPr>
-        <w:t>&lt;do stuff&gt;</w:t>
-      </w:r>
-      <w:r>
-        <w:rPr>
-          <w:rFonts w:ascii="Courier New" w:hAnsi="Courier New" w:cs="Courier New"/>
-          <w:i/>
-        </w:rPr>
-        <w:tab/>
-      </w:r>
-      <w:r>
-        <w:rPr>
-          <w:rFonts w:ascii="Courier New" w:hAnsi="Courier New" w:cs="Courier New"/>
-          <w:i/>
-        </w:rPr>
-        <w:tab/>
-      </w:r>
-      <w:r>
-        <w:rPr>
-          <w:rFonts w:cs="Courier New"/>
-        </w:rPr>
-        <w:t>Extra stuff is done…</w:t>
-      </w:r>
-    </w:p>
-    <w:p>
-      <w:pPr>
-        <w:ind w:left="2160" w:hanging="2160"/>
-        <w:rPr>
-          <w:rFonts w:cs="Courier New"/>
-        </w:rPr>
-      </w:pPr>
-      <w:r>
-        <w:rPr>
-          <w:rFonts w:ascii="Courier New" w:hAnsi="Courier New" w:cs="Courier New"/>
-        </w:rPr>
-        <w:t xml:space="preserve"> B continue</w:t>
-      </w:r>
-      <w:r>
-        <w:rPr>
-          <w:rFonts w:ascii="Courier New" w:hAnsi="Courier New" w:cs="Courier New"/>
-        </w:rPr>
-        <w:tab/>
-      </w:r>
-      <w:r>
-        <w:rPr>
-          <w:rFonts w:ascii="Courier New" w:hAnsi="Courier New" w:cs="Courier New"/>
-        </w:rPr>
         <w:t xml:space="preserve">B </w:t>
       </w:r>
       <w:r>
@@ -2045,6 +2058,400 @@
         </w:rPr>
         <w:t xml:space="preserve"> &lt;more code&gt;</w:t>
       </w:r>
+    </w:p>
+    <w:p>
+      <w:pPr>
+        <w:ind w:left="2160" w:hanging="2160"/>
+        <w:rPr>
+          <w:rFonts w:ascii="Courier New" w:hAnsi="Courier New" w:cs="Courier New"/>
+          <w:i/>
+        </w:rPr>
+      </w:pPr>
+    </w:p>
+    <w:p>
+      <w:pPr>
+        <w:pStyle w:val="Heading3"/>
+        <w:rPr>
+          <w:rFonts w:cs="Courier New"/>
+        </w:rPr>
+      </w:pPr>
+      <w:r>
+        <w:rPr>
+          <w:rFonts w:cs="Courier New"/>
+        </w:rPr>
+        <w:t>Load &amp; Store</w:t>
+      </w:r>
+    </w:p>
+    <w:p>
+      <w:pPr>
+        <w:rPr>
+          <w:rFonts w:cs="Courier New"/>
+        </w:rPr>
+      </w:pPr>
+      <w:r>
+        <w:rPr>
+          <w:rFonts w:cs="Courier New"/>
+        </w:rPr>
+        <w:t>This template loads a value from the NUMA memory location, and then stores that value in NUMB.</w:t>
+      </w:r>
+    </w:p>
+    <w:p>
+      <w:pPr>
+        <w:rPr>
+          <w:rFonts w:ascii="Courier New" w:hAnsi="Courier New" w:cs="Courier New"/>
+        </w:rPr>
+      </w:pPr>
+      <w:r>
+        <w:rPr>
+          <w:rFonts w:cs="Courier New"/>
+        </w:rPr>
+        <w:t>Please note: the rolecks emulator doesn’t recognise the DATA block, so this example won’t work in rolecks.</w:t>
+      </w:r>
+    </w:p>
+    <w:p>
+      <w:pPr>
+        <w:rPr>
+          <w:rFonts w:ascii="Courier New" w:hAnsi="Courier New" w:cs="Courier New"/>
+        </w:rPr>
+      </w:pPr>
+    </w:p>
+    <w:p>
+      <w:pPr>
+        <w:rPr>
+          <w:rFonts w:ascii="Courier New" w:hAnsi="Courier New" w:cs="Courier New"/>
+        </w:rPr>
+      </w:pPr>
+      <w:r>
+        <w:rPr>
+          <w:rFonts w:ascii="Courier New" w:hAnsi="Courier New" w:cs="Courier New"/>
+        </w:rPr>
+        <w:t xml:space="preserve"> </w:t>
+      </w:r>
+      <w:r>
+        <w:rPr>
+          <w:rFonts w:ascii="Courier New" w:hAnsi="Courier New" w:cs="Courier New"/>
+        </w:rPr>
+        <w:t>AREA loadstore, CODE, READONLY</w:t>
+      </w:r>
+    </w:p>
+    <w:p>
+      <w:pPr>
+        <w:rPr>
+          <w:rFonts w:ascii="Courier New" w:hAnsi="Courier New" w:cs="Courier New"/>
+        </w:rPr>
+      </w:pPr>
+      <w:r>
+        <w:rPr>
+          <w:rFonts w:ascii="Courier New" w:hAnsi="Courier New" w:cs="Courier New"/>
+        </w:rPr>
+        <w:t xml:space="preserve"> ENTRY</w:t>
+      </w:r>
+    </w:p>
+    <w:p>
+      <w:pPr>
+        <w:rPr>
+          <w:rFonts w:ascii="Courier New" w:hAnsi="Courier New" w:cs="Courier New"/>
+        </w:rPr>
+      </w:pPr>
+      <w:r>
+        <w:rPr>
+          <w:rFonts w:ascii="Courier New" w:hAnsi="Courier New" w:cs="Courier New"/>
+        </w:rPr>
+        <w:t>start</w:t>
+      </w:r>
+    </w:p>
+    <w:p>
+      <w:pPr>
+        <w:rPr>
+          <w:rFonts w:cs="Courier New"/>
+        </w:rPr>
+      </w:pPr>
+      <w:r>
+        <w:rPr>
+          <w:rFonts w:ascii="Courier New" w:hAnsi="Courier New" w:cs="Courier New"/>
+        </w:rPr>
+        <w:t xml:space="preserve"> </w:t>
+      </w:r>
+      <w:r>
+        <w:rPr>
+          <w:rFonts w:ascii="Courier New" w:hAnsi="Courier New" w:cs="Courier New"/>
+        </w:rPr>
+        <w:t xml:space="preserve">ADR r1, </w:t>
+      </w:r>
+      <w:r>
+        <w:rPr>
+          <w:rFonts w:ascii="Courier New" w:hAnsi="Courier New" w:cs="Courier New"/>
+        </w:rPr>
+        <w:t>NUMA</w:t>
+      </w:r>
+      <w:r>
+        <w:rPr>
+          <w:rFonts w:ascii="Courier New" w:hAnsi="Courier New" w:cs="Courier New"/>
+        </w:rPr>
+        <w:tab/>
+      </w:r>
+      <w:r>
+        <w:rPr>
+          <w:rFonts w:cs="Courier New"/>
+        </w:rPr>
+        <w:t>Set r1 to store the memory address</w:t>
+      </w:r>
+      <w:r>
+        <w:rPr>
+          <w:rFonts w:cs="Courier New"/>
+        </w:rPr>
+        <w:t xml:space="preserve"> pointed to by NUMA</w:t>
+      </w:r>
+    </w:p>
+    <w:p>
+      <w:pPr>
+        <w:ind w:left="2160" w:hanging="2160"/>
+        <w:rPr>
+          <w:rFonts w:ascii="Courier New" w:hAnsi="Courier New" w:cs="Courier New"/>
+        </w:rPr>
+      </w:pPr>
+      <w:r>
+        <w:rPr>
+          <w:rFonts w:ascii="Courier New" w:hAnsi="Courier New" w:cs="Courier New"/>
+        </w:rPr>
+        <w:t xml:space="preserve"> LDR r2, [r1]</w:t>
+      </w:r>
+      <w:r>
+        <w:rPr>
+          <w:rFonts w:ascii="Courier New" w:hAnsi="Courier New" w:cs="Courier New"/>
+        </w:rPr>
+        <w:tab/>
+      </w:r>
+      <w:r>
+        <w:rPr>
+          <w:rFonts w:cs="Courier New"/>
+        </w:rPr>
+        <w:t>Load into r2 the value stored at the memory address pointed to by r1</w:t>
+      </w:r>
+    </w:p>
+    <w:p>
+      <w:pPr>
+        <w:rPr>
+          <w:rFonts w:ascii="Courier New" w:hAnsi="Courier New" w:cs="Courier New"/>
+        </w:rPr>
+      </w:pPr>
+      <w:r>
+        <w:rPr>
+          <w:rFonts w:ascii="Courier New" w:hAnsi="Courier New" w:cs="Courier New"/>
+        </w:rPr>
+        <w:t xml:space="preserve"> </w:t>
+      </w:r>
+    </w:p>
+    <w:p>
+      <w:pPr>
+        <w:rPr>
+          <w:rFonts w:cs="Courier New"/>
+        </w:rPr>
+      </w:pPr>
+      <w:r>
+        <w:rPr>
+          <w:rFonts w:ascii="Courier New" w:hAnsi="Courier New" w:cs="Courier New"/>
+        </w:rPr>
+        <w:t xml:space="preserve"> </w:t>
+      </w:r>
+      <w:r>
+        <w:rPr>
+          <w:rFonts w:ascii="Courier New" w:hAnsi="Courier New" w:cs="Courier New"/>
+          <w:i/>
+        </w:rPr>
+        <w:t>&lt;do stuff&gt;</w:t>
+      </w:r>
+      <w:r>
+        <w:rPr>
+          <w:rFonts w:ascii="Courier New" w:hAnsi="Courier New" w:cs="Courier New"/>
+          <w:i/>
+        </w:rPr>
+        <w:tab/>
+      </w:r>
+      <w:r>
+        <w:rPr>
+          <w:rFonts w:ascii="Courier New" w:hAnsi="Courier New" w:cs="Courier New"/>
+          <w:i/>
+        </w:rPr>
+        <w:tab/>
+      </w:r>
+      <w:r>
+        <w:rPr>
+          <w:rFonts w:cs="Courier New"/>
+        </w:rPr>
+        <w:t>Extra stuff is done…</w:t>
+      </w:r>
+    </w:p>
+    <w:p>
+      <w:pPr>
+        <w:rPr>
+          <w:rFonts w:cs="Courier New"/>
+        </w:rPr>
+      </w:pPr>
+    </w:p>
+    <w:p>
+      <w:pPr>
+        <w:rPr>
+          <w:rFonts w:cs="Courier New"/>
+        </w:rPr>
+      </w:pPr>
+      <w:r>
+        <w:rPr>
+          <w:rFonts w:ascii="Courier New" w:hAnsi="Courier New" w:cs="Courier New"/>
+        </w:rPr>
+        <w:t xml:space="preserve"> ADR</w:t>
+      </w:r>
+      <w:r>
+        <w:rPr>
+          <w:rFonts w:ascii="Courier New" w:hAnsi="Courier New" w:cs="Courier New"/>
+        </w:rPr>
+        <w:t xml:space="preserve"> </w:t>
+      </w:r>
+      <w:r>
+        <w:rPr>
+          <w:rFonts w:ascii="Courier New" w:hAnsi="Courier New" w:cs="Courier New"/>
+        </w:rPr>
+        <w:t>r3, NUMB</w:t>
+      </w:r>
+      <w:r>
+        <w:rPr>
+          <w:rFonts w:ascii="Courier New" w:hAnsi="Courier New" w:cs="Courier New"/>
+        </w:rPr>
+        <w:tab/>
+      </w:r>
+      <w:r>
+        <w:rPr>
+          <w:rFonts w:cs="Courier New"/>
+        </w:rPr>
+        <w:t>Set r3 to store the memory address pointed to by NUMB</w:t>
+      </w:r>
+    </w:p>
+    <w:p>
+      <w:pPr>
+        <w:rPr>
+          <w:rFonts w:cs="Courier New"/>
+        </w:rPr>
+      </w:pPr>
+      <w:r>
+        <w:rPr>
+          <w:rFonts w:ascii="Courier New" w:hAnsi="Courier New" w:cs="Courier New"/>
+        </w:rPr>
+        <w:t xml:space="preserve"> STR r2, [r3]</w:t>
+      </w:r>
+      <w:r>
+        <w:rPr>
+          <w:rFonts w:ascii="Courier New" w:hAnsi="Courier New" w:cs="Courier New"/>
+        </w:rPr>
+        <w:tab/>
+      </w:r>
+      <w:r>
+        <w:rPr>
+          <w:rFonts w:cs="Courier New"/>
+        </w:rPr>
+        <w:t>Store the value in r2 into the memory address pointed to by r3</w:t>
+      </w:r>
+    </w:p>
+    <w:p>
+      <w:pPr>
+        <w:rPr>
+          <w:rFonts w:cs="Courier New"/>
+        </w:rPr>
+      </w:pPr>
+      <w:r>
+        <w:rPr>
+          <w:rFonts w:ascii="Courier New" w:hAnsi="Courier New" w:cs="Courier New"/>
+        </w:rPr>
+        <w:t xml:space="preserve"> END</w:t>
+      </w:r>
+    </w:p>
+    <w:p>
+      <w:pPr>
+        <w:rPr>
+          <w:rFonts w:cs="Courier New"/>
+        </w:rPr>
+      </w:pPr>
+    </w:p>
+    <w:p>
+      <w:pPr>
+        <w:rPr>
+          <w:rFonts w:ascii="Courier New" w:hAnsi="Courier New" w:cs="Courier New"/>
+        </w:rPr>
+      </w:pPr>
+      <w:r>
+        <w:rPr>
+          <w:rFonts w:ascii="Courier New" w:hAnsi="Courier New" w:cs="Courier New"/>
+        </w:rPr>
+        <w:t>DATA data, DATA, READWRITE</w:t>
+      </w:r>
+    </w:p>
+    <w:p>
+      <w:pPr>
+        <w:rPr>
+          <w:rFonts w:ascii="Courier New" w:hAnsi="Courier New" w:cs="Courier New"/>
+        </w:rPr>
+      </w:pPr>
+      <w:r>
+        <w:rPr>
+          <w:rFonts w:ascii="Courier New" w:hAnsi="Courier New" w:cs="Courier New"/>
+        </w:rPr>
+        <w:t xml:space="preserve"> NUMA #8</w:t>
+      </w:r>
+      <w:r>
+        <w:rPr>
+          <w:rFonts w:ascii="Courier New" w:hAnsi="Courier New" w:cs="Courier New"/>
+        </w:rPr>
+        <w:tab/>
+      </w:r>
+      <w:r>
+        <w:rPr>
+          <w:rFonts w:ascii="Courier New" w:hAnsi="Courier New" w:cs="Courier New"/>
+        </w:rPr>
+        <w:tab/>
+      </w:r>
+      <w:r>
+        <w:rPr>
+          <w:rFonts w:cs="Courier New"/>
+        </w:rPr>
+        <w:t>Sets up a memory location called NUMA, with a value of 8 stored in it</w:t>
+      </w:r>
+    </w:p>
+    <w:p>
+      <w:pPr>
+        <w:rPr>
+          <w:rFonts w:cs="Courier New"/>
+        </w:rPr>
+      </w:pPr>
+      <w:r>
+        <w:rPr>
+          <w:rFonts w:ascii="Courier New" w:hAnsi="Courier New" w:cs="Courier New"/>
+        </w:rPr>
+        <w:t xml:space="preserve"> NUMB #0</w:t>
+      </w:r>
+      <w:r>
+        <w:rPr>
+          <w:rFonts w:ascii="Courier New" w:hAnsi="Courier New" w:cs="Courier New"/>
+        </w:rPr>
+        <w:tab/>
+      </w:r>
+      <w:r>
+        <w:rPr>
+          <w:rFonts w:ascii="Courier New" w:hAnsi="Courier New" w:cs="Courier New"/>
+        </w:rPr>
+        <w:tab/>
+      </w:r>
+      <w:r>
+        <w:rPr>
+          <w:rFonts w:cs="Courier New"/>
+        </w:rPr>
+        <w:t>Sets up a memory location called NUMB, with a value of 0 stored in it</w:t>
+      </w:r>
+    </w:p>
+    <w:p>
+      <w:pPr>
+        <w:rPr>
+          <w:rFonts w:cs="Courier New"/>
+        </w:rPr>
+      </w:pPr>
     </w:p>
     <w:sectPr>
       <w:type w:val="continuous"/>
@@ -2058,7 +2465,7 @@
 </file>
 
 <file path=word/numbering.xml><?xml version="1.0" encoding="utf-8"?>
-<w:numbering xmlns:wpc="http://schemas.microsoft.com/office/word/2010/wordprocessingCanvas" xmlns:mc="http://schemas.openxmlformats.org/markup-compatibility/2006" xmlns:o="urn:schemas-microsoft-com:office:office" xmlns:r="http://schemas.openxmlformats.org/officeDocument/2006/relationships" xmlns:m="http://schemas.openxmlformats.org/officeDocument/2006/math" xmlns:v="urn:schemas-microsoft-com:vml" xmlns:wp14="http://schemas.microsoft.com/office/word/2010/wordprocessingDrawing" xmlns:wp="http://schemas.openxmlformats.org/drawingml/2006/wordprocessingDrawing" xmlns:w10="urn:schemas-microsoft-com:office:word" xmlns:w="http://schemas.openxmlformats.org/wordprocessingml/2006/main" xmlns:w14="http://schemas.microsoft.com/office/word/2010/wordml" xmlns:wpg="http://schemas.microsoft.com/office/word/2010/wordprocessingGroup" xmlns:wpi="http://schemas.microsoft.com/office/word/2010/wordprocessingInk" xmlns:wne="http://schemas.microsoft.com/office/word/2006/wordml" xmlns:wps="http://schemas.microsoft.com/office/word/2010/wordprocessingShape" mc:Ignorable="w14 wp14">
+<w:numbering xmlns:ve="http://schemas.openxmlformats.org/markup-compatibility/2006" xmlns:o="urn:schemas-microsoft-com:office:office" xmlns:r="http://schemas.openxmlformats.org/officeDocument/2006/relationships" xmlns:m="http://schemas.openxmlformats.org/officeDocument/2006/math" xmlns:v="urn:schemas-microsoft-com:vml" xmlns:wp="http://schemas.openxmlformats.org/drawingml/2006/wordprocessingDrawing" xmlns:w10="urn:schemas-microsoft-com:office:word" xmlns:w="http://schemas.openxmlformats.org/wordprocessingml/2006/main" xmlns:wne="http://schemas.microsoft.com/office/word/2006/wordml">
   <w:abstractNum w:abstractNumId="0">
     <w:nsid w:val="53583069"/>
     <w:multiLevelType w:val="multilevel"/>
@@ -2190,7 +2597,7 @@
 </file>
 
 <file path=word/styles.xml><?xml version="1.0" encoding="utf-8"?>
-<w:styles xmlns:mc="http://schemas.openxmlformats.org/markup-compatibility/2006" xmlns:r="http://schemas.openxmlformats.org/officeDocument/2006/relationships" xmlns:w="http://schemas.openxmlformats.org/wordprocessingml/2006/main" xmlns:w14="http://schemas.microsoft.com/office/word/2010/wordml" mc:Ignorable="w14">
+<w:styles xmlns:r="http://schemas.openxmlformats.org/officeDocument/2006/relationships" xmlns:w="http://schemas.openxmlformats.org/wordprocessingml/2006/main">
   <w:docDefaults>
     <w:rPrDefault>
       <w:rPr>
@@ -2347,6 +2754,7 @@
   </w:latentStyles>
   <w:style w:type="paragraph" w:default="1" w:styleId="Normal">
     <w:name w:val="Normal"/>
+    <w:rsid w:val="006F5A26"/>
     <w:pPr>
       <w:widowControl w:val="0"/>
       <w:suppressAutoHyphens/>
@@ -2363,6 +2771,7 @@
     <w:name w:val="heading 1"/>
     <w:basedOn w:val="Heading"/>
     <w:next w:val="TextBody"/>
+    <w:rsid w:val="006F5A26"/>
     <w:pPr>
       <w:numPr>
         <w:numId w:val="1"/>
@@ -2380,6 +2789,7 @@
     <w:name w:val="heading 2"/>
     <w:basedOn w:val="Heading"/>
     <w:next w:val="TextBody"/>
+    <w:rsid w:val="006F5A26"/>
     <w:pPr>
       <w:numPr>
         <w:ilvl w:val="1"/>
@@ -2397,6 +2807,7 @@
   <w:style w:type="paragraph" w:styleId="Heading3">
     <w:name w:val="heading 3"/>
     <w:basedOn w:val="Heading"/>
+    <w:rsid w:val="006F5A26"/>
     <w:pPr>
       <w:outlineLvl w:val="2"/>
     </w:pPr>
@@ -2412,6 +2823,7 @@
     <w:uiPriority w:val="99"/>
     <w:semiHidden/>
     <w:unhideWhenUsed/>
+    <w:qFormat/>
     <w:tblPr>
       <w:tblInd w:w="0" w:type="dxa"/>
       <w:tblCellMar>
@@ -2430,6 +2842,7 @@
   </w:style>
   <w:style w:type="character" w:customStyle="1" w:styleId="Bullets">
     <w:name w:val="Bullets"/>
+    <w:rsid w:val="006F5A26"/>
     <w:rPr>
       <w:rFonts w:ascii="OpenSymbol" w:eastAsia="OpenSymbol" w:hAnsi="OpenSymbol" w:cs="OpenSymbol"/>
     </w:rPr>
@@ -2438,6 +2851,7 @@
     <w:name w:val="Heading"/>
     <w:basedOn w:val="Normal"/>
     <w:next w:val="TextBody"/>
+    <w:rsid w:val="006F5A26"/>
     <w:pPr>
       <w:keepNext/>
       <w:spacing w:before="240" w:after="120"/>
@@ -2451,6 +2865,7 @@
   <w:style w:type="paragraph" w:customStyle="1" w:styleId="TextBody">
     <w:name w:val="Text Body"/>
     <w:basedOn w:val="Normal"/>
+    <w:rsid w:val="006F5A26"/>
     <w:pPr>
       <w:spacing w:after="120"/>
     </w:pPr>
@@ -2458,10 +2873,12 @@
   <w:style w:type="paragraph" w:styleId="List">
     <w:name w:val="List"/>
     <w:basedOn w:val="TextBody"/>
+    <w:rsid w:val="006F5A26"/>
   </w:style>
   <w:style w:type="paragraph" w:styleId="Caption">
     <w:name w:val="caption"/>
     <w:basedOn w:val="Normal"/>
+    <w:rsid w:val="006F5A26"/>
     <w:pPr>
       <w:suppressLineNumbers/>
       <w:spacing w:before="120" w:after="120"/>
@@ -2476,6 +2893,7 @@
   <w:style w:type="paragraph" w:customStyle="1" w:styleId="Index">
     <w:name w:val="Index"/>
     <w:basedOn w:val="Normal"/>
+    <w:rsid w:val="006F5A26"/>
     <w:pPr>
       <w:suppressLineNumbers/>
     </w:pPr>
@@ -2483,6 +2901,7 @@
   <w:style w:type="paragraph" w:customStyle="1" w:styleId="Quotations">
     <w:name w:val="Quotations"/>
     <w:basedOn w:val="Normal"/>
+    <w:rsid w:val="006F5A26"/>
     <w:pPr>
       <w:spacing w:after="283"/>
       <w:ind w:left="567" w:right="567"/>
@@ -2492,6 +2911,7 @@
     <w:name w:val="Title"/>
     <w:basedOn w:val="Heading"/>
     <w:next w:val="TextBody"/>
+    <w:rsid w:val="006F5A26"/>
     <w:pPr>
       <w:jc w:val="center"/>
     </w:pPr>
@@ -2506,6 +2926,7 @@
     <w:name w:val="Subtitle"/>
     <w:basedOn w:val="Heading"/>
     <w:next w:val="TextBody"/>
+    <w:rsid w:val="006F5A26"/>
     <w:pPr>
       <w:jc w:val="center"/>
     </w:pPr>
@@ -2517,6 +2938,7 @@
   <w:style w:type="paragraph" w:customStyle="1" w:styleId="Code">
     <w:name w:val="Code"/>
     <w:basedOn w:val="Normal"/>
+    <w:rsid w:val="006F5A26"/>
   </w:style>
 </w:styles>
 </file>

</xml_diff>